<commit_message>
Specification Docs (Take 1)
</commit_message>
<xml_diff>
--- a/final_documentation/DRAFT_UncommonSolutions_3_Requirements_Specification.docx
+++ b/final_documentation/DRAFT_UncommonSolutions_3_Requirements_Specification.docx
@@ -114,6 +114,7 @@
           <w:lang w:val="fr-FR"/>
         </w:rPr>
       </w:pPr>
+      <w:proofErr w:type="spellStart"/>
       <w:r>
         <w:rPr>
           <w:rFonts w:ascii="Verdana" w:hAnsi="Verdana"/>
@@ -122,7 +123,18 @@
           <w:szCs w:val="20"/>
           <w:lang w:val="fr-FR"/>
         </w:rPr>
-        <w:t xml:space="preserve">&lt;Document </w:t>
+        <w:t>Requirements</w:t>
+      </w:r>
+      <w:proofErr w:type="spellEnd"/>
+      <w:r>
+        <w:rPr>
+          <w:rFonts w:ascii="Verdana" w:hAnsi="Verdana"/>
+          <w:b/>
+          <w:sz w:val="20"/>
+          <w:szCs w:val="20"/>
+          <w:lang w:val="fr-FR"/>
+        </w:rPr>
+        <w:t xml:space="preserve"> </w:t>
       </w:r>
       <w:proofErr w:type="spellStart"/>
       <w:r>
@@ -133,19 +145,9 @@
           <w:szCs w:val="20"/>
           <w:lang w:val="fr-FR"/>
         </w:rPr>
-        <w:t>Title</w:t>
+        <w:t>Specification</w:t>
       </w:r>
       <w:proofErr w:type="spellEnd"/>
-      <w:r>
-        <w:rPr>
-          <w:rFonts w:ascii="Verdana" w:hAnsi="Verdana"/>
-          <w:b/>
-          <w:sz w:val="20"/>
-          <w:szCs w:val="20"/>
-          <w:lang w:val="fr-FR"/>
-        </w:rPr>
-        <w:t>&gt;</w:t>
-      </w:r>
     </w:p>
     <w:p>
       <w:pPr>
@@ -540,29 +542,7 @@
           <w:szCs w:val="20"/>
           <w:lang w:val="fr-FR"/>
         </w:rPr>
-        <w:t xml:space="preserve">&lt;Document </w:t>
-      </w:r>
-      <w:proofErr w:type="spellStart"/>
-      <w:r>
-        <w:rPr>
-          <w:rFonts w:ascii="Verdana" w:hAnsi="Verdana" w:cs="Calibri"/>
-          <w:b/>
-          <w:sz w:val="20"/>
-          <w:szCs w:val="20"/>
-          <w:lang w:val="fr-FR"/>
-        </w:rPr>
-        <w:t>Title</w:t>
-      </w:r>
-      <w:proofErr w:type="spellEnd"/>
-      <w:r>
-        <w:rPr>
-          <w:rFonts w:ascii="Verdana" w:hAnsi="Verdana" w:cs="Calibri"/>
-          <w:b/>
-          <w:sz w:val="20"/>
-          <w:szCs w:val="20"/>
-          <w:lang w:val="fr-FR"/>
-        </w:rPr>
-        <w:t>&gt;</w:t>
+        <w:t>REQUIREMENTS SPECIFICATION</w:t>
       </w:r>
     </w:p>
     <w:p>
@@ -1060,31 +1040,7 @@
                 <w:sz w:val="20"/>
                 <w:szCs w:val="20"/>
               </w:rPr>
-              <w:t>1</w:t>
-            </w:r>
-            <w:r>
-              <w:rPr>
-                <w:rFonts w:ascii="Verdana" w:hAnsi="Verdana" w:cs="Calibri"/>
-                <w:sz w:val="20"/>
-                <w:szCs w:val="20"/>
-              </w:rPr>
-              <w:t>1</w:t>
-            </w:r>
-            <w:r>
-              <w:rPr>
-                <w:rFonts w:ascii="Verdana" w:hAnsi="Verdana" w:cs="Calibri"/>
-                <w:sz w:val="20"/>
-                <w:szCs w:val="20"/>
-              </w:rPr>
-              <w:t>/</w:t>
-            </w:r>
-            <w:r>
-              <w:rPr>
-                <w:rFonts w:ascii="Verdana" w:hAnsi="Verdana" w:cs="Calibri"/>
-                <w:sz w:val="20"/>
-                <w:szCs w:val="20"/>
-              </w:rPr>
-              <w:t>23</w:t>
+              <w:t>12/13</w:t>
             </w:r>
             <w:r>
               <w:rPr>
@@ -1662,14 +1618,12 @@
             <w:r>
               <w:rPr>
                 <w:rFonts w:ascii="Verdana" w:hAnsi="Verdana"/>
-                <w:i/>
-                <w:iCs/>
                 <w:spacing w:val="3"/>
                 <w:sz w:val="20"/>
                 <w:szCs w:val="20"/>
                 <w:shd w:val="clear" w:color="auto" w:fill="FFFFFF"/>
               </w:rPr>
-              <w:t>Purpose of the document here.</w:t>
+              <w:t>This document outlines the requirements for this project that must be met in order for the project to be considered a success.</w:t>
             </w:r>
           </w:p>
         </w:tc>
@@ -3679,7 +3633,8 @@
           <w:szCs w:val="20"/>
         </w:rPr>
       </w:pPr>
-      <w:bookmarkStart w:id="23" w:name="_Hlk24725150"/>
+      <w:bookmarkStart w:id="23" w:name="_Toc26790777"/>
+      <w:bookmarkStart w:id="24" w:name="_Hlk24725150"/>
       <w:r>
         <w:rPr>
           <w:rFonts w:ascii="Verdana" w:hAnsi="Verdana"/>
@@ -3694,15 +3649,23 @@
           <w:sz w:val="20"/>
           <w:szCs w:val="20"/>
         </w:rPr>
-        <w:t>implementation process</w:t>
-      </w:r>
-      <w:r>
-        <w:rPr>
-          <w:rFonts w:ascii="Verdana" w:hAnsi="Verdana"/>
-          <w:sz w:val="20"/>
-          <w:szCs w:val="20"/>
-        </w:rPr>
-        <w:t xml:space="preserve"> of the </w:t>
+        <w:t>software requirements</w:t>
+      </w:r>
+      <w:r>
+        <w:rPr>
+          <w:rFonts w:ascii="Verdana" w:hAnsi="Verdana"/>
+          <w:sz w:val="20"/>
+          <w:szCs w:val="20"/>
+        </w:rPr>
+        <w:t xml:space="preserve"> specification </w:t>
+      </w:r>
+      <w:r>
+        <w:rPr>
+          <w:rFonts w:ascii="Verdana" w:hAnsi="Verdana"/>
+          <w:sz w:val="20"/>
+          <w:szCs w:val="20"/>
+        </w:rPr>
+        <w:t xml:space="preserve">of the </w:t>
       </w:r>
       <w:r>
         <w:rPr>
@@ -3712,110 +3675,388 @@
         </w:rPr>
         <w:t>Uncommon Solutions HR Management System</w:t>
       </w:r>
+      <w:bookmarkEnd w:id="24"/>
+      <w:r>
+        <w:rPr>
+          <w:rFonts w:ascii="Verdana" w:hAnsi="Verdana" w:cstheme="majorHAnsi"/>
+          <w:sz w:val="20"/>
+          <w:szCs w:val="20"/>
+        </w:rPr>
+        <w:t xml:space="preserve">. The Uncommon Solutions HR Management </w:t>
+      </w:r>
+      <w:r>
+        <w:rPr>
+          <w:rFonts w:ascii="Verdana" w:hAnsi="Verdana" w:cstheme="majorHAnsi"/>
+          <w:sz w:val="20"/>
+          <w:szCs w:val="20"/>
+        </w:rPr>
+        <w:t>System</w:t>
+      </w:r>
+      <w:r>
+        <w:rPr>
+          <w:rFonts w:ascii="Verdana" w:hAnsi="Verdana" w:cstheme="majorHAnsi"/>
+          <w:sz w:val="20"/>
+          <w:szCs w:val="20"/>
+        </w:rPr>
+        <w:t xml:space="preserve"> is being developed using an Agile SDLC framework. </w:t>
+      </w:r>
+      <w:r>
+        <w:rPr>
+          <w:rFonts w:ascii="Verdana" w:hAnsi="Verdana"/>
+          <w:sz w:val="20"/>
+          <w:szCs w:val="20"/>
+        </w:rPr>
+        <w:t>Any deviations from the planned</w:t>
+      </w:r>
+      <w:r>
+        <w:rPr>
+          <w:rFonts w:ascii="Verdana" w:hAnsi="Verdana"/>
+          <w:sz w:val="20"/>
+          <w:szCs w:val="20"/>
+        </w:rPr>
+        <w:t xml:space="preserve"> Uncommon Solutions HR Management System</w:t>
+      </w:r>
+      <w:r>
+        <w:rPr>
+          <w:rFonts w:ascii="Verdana" w:hAnsi="Verdana"/>
+          <w:sz w:val="20"/>
+          <w:szCs w:val="20"/>
+        </w:rPr>
+        <w:t xml:space="preserve"> will be reflected by updated changes to the associated design and system management documents.</w:t>
+      </w:r>
+      <w:r>
+        <w:rPr>
+          <w:rFonts w:ascii="Verdana" w:hAnsi="Verdana"/>
+          <w:sz w:val="20"/>
+          <w:szCs w:val="20"/>
+        </w:rPr>
+        <w:t xml:space="preserve"> </w:t>
+      </w:r>
+      <w:r>
+        <w:rPr>
+          <w:rFonts w:ascii="Verdana" w:hAnsi="Verdana" w:cstheme="majorHAnsi"/>
+          <w:sz w:val="20"/>
+          <w:szCs w:val="20"/>
+        </w:rPr>
+        <w:t xml:space="preserve">This document contains the necessary details to implement the </w:t>
+      </w:r>
+      <w:r>
+        <w:rPr>
+          <w:rFonts w:ascii="Verdana" w:hAnsi="Verdana" w:cstheme="majorHAnsi"/>
+          <w:sz w:val="20"/>
+          <w:szCs w:val="20"/>
+        </w:rPr>
+        <w:t>software</w:t>
+      </w:r>
+      <w:r>
+        <w:rPr>
+          <w:rFonts w:ascii="Verdana" w:hAnsi="Verdana" w:cstheme="majorHAnsi"/>
+          <w:sz w:val="20"/>
+          <w:szCs w:val="20"/>
+        </w:rPr>
+        <w:t xml:space="preserve"> requirements for the planned development process.</w:t>
+      </w:r>
+    </w:p>
+    <w:p>
+      <w:pPr>
+        <w:pStyle w:val="Heading2"/>
+        <w:rPr>
+          <w:rFonts w:ascii="Verdana" w:hAnsi="Verdana" w:cs="Calibri"/>
+          <w:sz w:val="20"/>
+          <w:szCs w:val="20"/>
+        </w:rPr>
+      </w:pPr>
+      <w:r>
+        <w:rPr>
+          <w:rFonts w:ascii="Verdana" w:hAnsi="Verdana" w:cs="Calibri"/>
+          <w:sz w:val="20"/>
+          <w:szCs w:val="20"/>
+        </w:rPr>
+        <w:t>Background</w:t>
+      </w:r>
       <w:bookmarkEnd w:id="23"/>
       <w:r>
         <w:rPr>
+          <w:rFonts w:ascii="Verdana" w:hAnsi="Verdana" w:cs="Calibri"/>
+          <w:sz w:val="20"/>
+          <w:szCs w:val="20"/>
+        </w:rPr>
+        <w:t xml:space="preserve"> </w:t>
+      </w:r>
+    </w:p>
+    <w:p>
+      <w:pPr>
+        <w:jc w:val="both"/>
+        <w:rPr>
           <w:rFonts w:ascii="Verdana" w:hAnsi="Verdana" w:cstheme="majorHAnsi"/>
           <w:sz w:val="20"/>
           <w:szCs w:val="20"/>
         </w:rPr>
-        <w:t xml:space="preserve">. The Uncommon Solutions HR Management </w:t>
-      </w:r>
+      </w:pPr>
       <w:r>
         <w:rPr>
           <w:rFonts w:ascii="Verdana" w:hAnsi="Verdana" w:cstheme="majorHAnsi"/>
           <w:sz w:val="20"/>
           <w:szCs w:val="20"/>
         </w:rPr>
+        <w:t xml:space="preserve">The Uncommon Solutions HR Management System will be designed in a way that makes it easy to support multiple </w:t>
+      </w:r>
+      <w:r>
+        <w:rPr>
+          <w:rFonts w:ascii="Verdana" w:hAnsi="Verdana" w:cstheme="majorHAnsi"/>
+          <w:sz w:val="20"/>
+          <w:szCs w:val="20"/>
+        </w:rPr>
+        <w:t xml:space="preserve">platforms such as Windows, </w:t>
+      </w:r>
+      <w:r>
+        <w:rPr>
+          <w:rFonts w:ascii="Verdana" w:hAnsi="Verdana" w:cstheme="majorHAnsi"/>
+          <w:sz w:val="20"/>
+          <w:szCs w:val="20"/>
+        </w:rPr>
+        <w:t xml:space="preserve">macOS, </w:t>
+      </w:r>
+      <w:r>
+        <w:rPr>
+          <w:rFonts w:ascii="Verdana" w:hAnsi="Verdana"/>
+          <w:sz w:val="20"/>
+          <w:szCs w:val="20"/>
+        </w:rPr>
+        <w:t>iOS and Android</w:t>
+      </w:r>
+      <w:r>
+        <w:rPr>
+          <w:rFonts w:ascii="Verdana" w:hAnsi="Verdana" w:cstheme="majorHAnsi"/>
+          <w:sz w:val="20"/>
+          <w:szCs w:val="20"/>
+        </w:rPr>
+        <w:t xml:space="preserve">. </w:t>
+      </w:r>
+      <w:r>
+        <w:rPr>
+          <w:rFonts w:ascii="Verdana" w:hAnsi="Verdana" w:cstheme="majorHAnsi"/>
+          <w:sz w:val="20"/>
+          <w:szCs w:val="20"/>
+        </w:rPr>
+        <w:t xml:space="preserve">This web-based tool </w:t>
+      </w:r>
+      <w:r>
+        <w:rPr>
+          <w:rFonts w:ascii="Verdana" w:hAnsi="Verdana" w:cstheme="majorHAnsi"/>
+          <w:sz w:val="20"/>
+          <w:szCs w:val="20"/>
+        </w:rPr>
+        <w:t>provides a direct method</w:t>
+      </w:r>
+      <w:r>
+        <w:rPr>
+          <w:rFonts w:ascii="Verdana" w:hAnsi="Verdana" w:cstheme="majorHAnsi"/>
+          <w:sz w:val="20"/>
+          <w:szCs w:val="20"/>
+        </w:rPr>
+        <w:t xml:space="preserve"> for storing and providing access to individual personnel records, and for all processes </w:t>
+      </w:r>
+      <w:r>
+        <w:rPr>
+          <w:rFonts w:ascii="Verdana" w:hAnsi="Verdana" w:cstheme="majorHAnsi"/>
+          <w:sz w:val="20"/>
+          <w:szCs w:val="20"/>
+        </w:rPr>
+        <w:t>required for</w:t>
+      </w:r>
+      <w:r>
+        <w:rPr>
+          <w:rFonts w:ascii="Verdana" w:hAnsi="Verdana" w:cstheme="majorHAnsi"/>
+          <w:sz w:val="20"/>
+          <w:szCs w:val="20"/>
+        </w:rPr>
+        <w:t xml:space="preserve"> HR track</w:t>
+      </w:r>
+      <w:r>
+        <w:rPr>
+          <w:rFonts w:ascii="Verdana" w:hAnsi="Verdana" w:cstheme="majorHAnsi"/>
+          <w:sz w:val="20"/>
+          <w:szCs w:val="20"/>
+        </w:rPr>
+        <w:t>ing</w:t>
+      </w:r>
+      <w:r>
+        <w:rPr>
+          <w:rFonts w:ascii="Verdana" w:hAnsi="Verdana" w:cstheme="majorHAnsi"/>
+          <w:sz w:val="20"/>
+          <w:szCs w:val="20"/>
+        </w:rPr>
+        <w:t xml:space="preserve"> and </w:t>
+      </w:r>
+      <w:r>
+        <w:rPr>
+          <w:rFonts w:ascii="Verdana" w:hAnsi="Verdana" w:cstheme="majorHAnsi"/>
+          <w:sz w:val="20"/>
+          <w:szCs w:val="20"/>
+        </w:rPr>
+        <w:t>data aggregation requirements</w:t>
+      </w:r>
+      <w:r>
+        <w:rPr>
+          <w:rFonts w:ascii="Verdana" w:hAnsi="Verdana" w:cstheme="majorHAnsi"/>
+          <w:sz w:val="20"/>
+          <w:szCs w:val="20"/>
+        </w:rPr>
+        <w:t>.</w:t>
+      </w:r>
+      <w:r>
+        <w:rPr>
+          <w:rFonts w:ascii="Verdana" w:hAnsi="Verdana" w:cstheme="majorHAnsi"/>
+          <w:sz w:val="20"/>
+          <w:szCs w:val="20"/>
+        </w:rPr>
+        <w:t xml:space="preserve"> The HR </w:t>
+      </w:r>
+      <w:r>
+        <w:rPr>
+          <w:rFonts w:ascii="Verdana" w:hAnsi="Verdana" w:cstheme="majorHAnsi"/>
+          <w:sz w:val="20"/>
+          <w:szCs w:val="20"/>
+        </w:rPr>
+        <w:t>system</w:t>
+      </w:r>
+      <w:r>
+        <w:rPr>
+          <w:rFonts w:ascii="Verdana" w:hAnsi="Verdana" w:cstheme="majorHAnsi"/>
+          <w:sz w:val="20"/>
+          <w:szCs w:val="20"/>
+        </w:rPr>
+        <w:t xml:space="preserve"> will be implemented using AWS </w:t>
+      </w:r>
+      <w:r>
+        <w:rPr>
+          <w:rFonts w:ascii="Verdana" w:hAnsi="Verdana"/>
+          <w:sz w:val="20"/>
+          <w:szCs w:val="20"/>
+        </w:rPr>
+        <w:t>Elastic Compute Cloud (EC2) and Amazon’s Relational Database Service (RDS)</w:t>
+      </w:r>
+      <w:r>
+        <w:rPr>
+          <w:rFonts w:ascii="Verdana" w:hAnsi="Verdana"/>
+          <w:sz w:val="20"/>
+          <w:szCs w:val="20"/>
+        </w:rPr>
+        <w:t xml:space="preserve"> in order to allow for universal </w:t>
+      </w:r>
+      <w:proofErr w:type="spellStart"/>
+      <w:r>
+        <w:rPr>
+          <w:rFonts w:ascii="Verdana" w:hAnsi="Verdana"/>
+          <w:sz w:val="20"/>
+          <w:szCs w:val="20"/>
+        </w:rPr>
+        <w:t>deployability</w:t>
+      </w:r>
+      <w:proofErr w:type="spellEnd"/>
+      <w:r>
+        <w:rPr>
+          <w:rFonts w:ascii="Verdana" w:hAnsi="Verdana"/>
+          <w:sz w:val="20"/>
+          <w:szCs w:val="20"/>
+        </w:rPr>
+        <w:t xml:space="preserve"> and access</w:t>
+      </w:r>
+      <w:r>
+        <w:rPr>
+          <w:rFonts w:ascii="Verdana" w:hAnsi="Verdana" w:cstheme="majorHAnsi"/>
+          <w:sz w:val="20"/>
+          <w:szCs w:val="20"/>
+        </w:rPr>
+        <w:t>.</w:t>
+      </w:r>
+    </w:p>
+    <w:p>
+      <w:pPr>
+        <w:pStyle w:val="Heading2"/>
+        <w:rPr>
+          <w:rFonts w:ascii="Verdana" w:hAnsi="Verdana" w:cs="Calibri"/>
+          <w:sz w:val="20"/>
+          <w:szCs w:val="20"/>
+        </w:rPr>
+      </w:pPr>
+      <w:bookmarkStart w:id="25" w:name="_Toc264970900"/>
+      <w:bookmarkStart w:id="26" w:name="_Toc26790778"/>
+      <w:r>
+        <w:rPr>
+          <w:rFonts w:ascii="Verdana" w:hAnsi="Verdana" w:cs="Calibri"/>
+          <w:sz w:val="20"/>
+          <w:szCs w:val="20"/>
+        </w:rPr>
+        <w:t>Scope</w:t>
+      </w:r>
+      <w:bookmarkEnd w:id="26"/>
+    </w:p>
+    <w:p>
+      <w:pPr>
+        <w:jc w:val="both"/>
+        <w:rPr>
+          <w:rFonts w:ascii="Verdana" w:hAnsi="Verdana"/>
+          <w:sz w:val="20"/>
+          <w:szCs w:val="20"/>
+        </w:rPr>
+      </w:pPr>
+      <w:r>
+        <w:rPr>
+          <w:rFonts w:ascii="Verdana" w:hAnsi="Verdana"/>
+          <w:sz w:val="20"/>
+          <w:szCs w:val="20"/>
+        </w:rPr>
+        <w:t xml:space="preserve">This document provides a clear overview of the designed </w:t>
+      </w:r>
+      <w:r>
+        <w:rPr>
+          <w:rFonts w:ascii="Verdana" w:hAnsi="Verdana"/>
+          <w:sz w:val="20"/>
+          <w:szCs w:val="20"/>
+        </w:rPr>
+        <w:t>software</w:t>
+      </w:r>
+      <w:r>
+        <w:rPr>
+          <w:rFonts w:ascii="Verdana" w:hAnsi="Verdana"/>
+          <w:sz w:val="20"/>
+          <w:szCs w:val="20"/>
+        </w:rPr>
+        <w:t xml:space="preserve"> requirements for the completion of the Uncommon Solutions HR Management System. Specific </w:t>
+      </w:r>
+      <w:r>
+        <w:rPr>
+          <w:rFonts w:ascii="Verdana" w:hAnsi="Verdana"/>
+          <w:sz w:val="20"/>
+          <w:szCs w:val="20"/>
+        </w:rPr>
+        <w:t>system</w:t>
+      </w:r>
+      <w:r>
+        <w:rPr>
+          <w:rFonts w:ascii="Verdana" w:hAnsi="Verdana"/>
+          <w:sz w:val="20"/>
+          <w:szCs w:val="20"/>
+        </w:rPr>
+        <w:t xml:space="preserve"> requirements for development and deployment are covered within the </w:t>
+      </w:r>
+      <w:r>
+        <w:rPr>
+          <w:rFonts w:ascii="Verdana" w:hAnsi="Verdana"/>
+          <w:sz w:val="20"/>
+          <w:szCs w:val="20"/>
+        </w:rPr>
         <w:t>System</w:t>
       </w:r>
       <w:r>
         <w:rPr>
-          <w:rFonts w:ascii="Verdana" w:hAnsi="Verdana" w:cstheme="majorHAnsi"/>
-          <w:sz w:val="20"/>
-          <w:szCs w:val="20"/>
-        </w:rPr>
-        <w:t xml:space="preserve"> </w:t>
-      </w:r>
-      <w:r>
-        <w:rPr>
-          <w:rFonts w:ascii="Verdana" w:hAnsi="Verdana" w:cstheme="majorHAnsi"/>
-          <w:sz w:val="20"/>
-          <w:szCs w:val="20"/>
-        </w:rPr>
-        <w:t xml:space="preserve">is being developed using an Agile SDLC framework. </w:t>
-      </w:r>
-      <w:r>
-        <w:rPr>
-          <w:rFonts w:ascii="Verdana" w:hAnsi="Verdana"/>
-          <w:sz w:val="20"/>
-          <w:szCs w:val="20"/>
-        </w:rPr>
-        <w:t>Any deviations from the planned</w:t>
-      </w:r>
-      <w:r>
-        <w:rPr>
-          <w:rFonts w:ascii="Verdana" w:hAnsi="Verdana"/>
-          <w:sz w:val="20"/>
-          <w:szCs w:val="20"/>
-        </w:rPr>
-        <w:t xml:space="preserve"> Uncommon Solutions HR Management System</w:t>
-      </w:r>
-      <w:r>
-        <w:rPr>
-          <w:rFonts w:ascii="Verdana" w:hAnsi="Verdana"/>
-          <w:sz w:val="20"/>
-          <w:szCs w:val="20"/>
-        </w:rPr>
-        <w:t xml:space="preserve"> will be reflected by updated changes to the associated design and system management documents.</w:t>
-      </w:r>
-      <w:r>
-        <w:rPr>
-          <w:rFonts w:ascii="Verdana" w:hAnsi="Verdana"/>
-          <w:sz w:val="20"/>
-          <w:szCs w:val="20"/>
-        </w:rPr>
-        <w:t xml:space="preserve"> </w:t>
-      </w:r>
-      <w:r>
-        <w:rPr>
-          <w:rFonts w:ascii="Verdana" w:hAnsi="Verdana" w:cstheme="majorHAnsi"/>
-          <w:sz w:val="20"/>
-          <w:szCs w:val="20"/>
-        </w:rPr>
-        <w:t xml:space="preserve">This document </w:t>
-      </w:r>
-      <w:r>
-        <w:rPr>
-          <w:rFonts w:ascii="Verdana" w:hAnsi="Verdana" w:cstheme="majorHAnsi"/>
-          <w:sz w:val="20"/>
-          <w:szCs w:val="20"/>
-        </w:rPr>
-        <w:t>contains</w:t>
-      </w:r>
-      <w:r>
-        <w:rPr>
-          <w:rFonts w:ascii="Verdana" w:hAnsi="Verdana" w:cstheme="majorHAnsi"/>
-          <w:sz w:val="20"/>
-          <w:szCs w:val="20"/>
-        </w:rPr>
-        <w:t xml:space="preserve"> the necessary information required to effectively </w:t>
-      </w:r>
-      <w:r>
-        <w:rPr>
-          <w:rFonts w:ascii="Verdana" w:hAnsi="Verdana" w:cstheme="majorHAnsi"/>
-          <w:sz w:val="20"/>
-          <w:szCs w:val="20"/>
-        </w:rPr>
-        <w:t>capture the development efforts of the team</w:t>
-      </w:r>
-      <w:r>
-        <w:rPr>
-          <w:rFonts w:ascii="Verdana" w:hAnsi="Verdana" w:cstheme="majorHAnsi"/>
-          <w:sz w:val="20"/>
-          <w:szCs w:val="20"/>
-        </w:rPr>
-        <w:t xml:space="preserve">.  </w:t>
+          <w:rFonts w:ascii="Verdana" w:hAnsi="Verdana"/>
+          <w:sz w:val="20"/>
+          <w:szCs w:val="20"/>
+        </w:rPr>
+        <w:t xml:space="preserve"> Specification accompanying this document.</w:t>
       </w:r>
     </w:p>
     <w:p>
@@ -3827,288 +4068,18 @@
           <w:szCs w:val="20"/>
         </w:rPr>
       </w:pPr>
-      <w:bookmarkStart w:id="24" w:name="_Toc26790777"/>
+      <w:bookmarkStart w:id="27" w:name="_Toc210062114"/>
+      <w:bookmarkStart w:id="28" w:name="_Toc24810571"/>
       <w:r>
         <w:rPr>
           <w:rFonts w:ascii="Verdana" w:hAnsi="Verdana" w:cs="Calibri"/>
           <w:sz w:val="20"/>
           <w:szCs w:val="20"/>
         </w:rPr>
-        <w:t>Background</w:t>
-      </w:r>
-      <w:bookmarkEnd w:id="24"/>
-      <w:r>
-        <w:rPr>
-          <w:rFonts w:ascii="Verdana" w:hAnsi="Verdana" w:cs="Calibri"/>
-          <w:sz w:val="20"/>
-          <w:szCs w:val="20"/>
-        </w:rPr>
-        <w:t xml:space="preserve"> </w:t>
-      </w:r>
-    </w:p>
-    <w:p>
-      <w:pPr>
-        <w:jc w:val="both"/>
-        <w:rPr>
-          <w:rFonts w:ascii="Verdana" w:hAnsi="Verdana" w:cstheme="majorHAnsi"/>
-          <w:sz w:val="20"/>
-          <w:szCs w:val="20"/>
-        </w:rPr>
-      </w:pPr>
-      <w:r>
-        <w:rPr>
-          <w:rFonts w:ascii="Verdana" w:hAnsi="Verdana" w:cstheme="majorHAnsi"/>
-          <w:sz w:val="20"/>
-          <w:szCs w:val="20"/>
-        </w:rPr>
-        <w:t xml:space="preserve">The Uncommon Solutions HR Management System will be designed in a way that makes it easy to support multiple </w:t>
-      </w:r>
-      <w:r>
-        <w:rPr>
-          <w:rFonts w:ascii="Verdana" w:hAnsi="Verdana" w:cstheme="majorHAnsi"/>
-          <w:sz w:val="20"/>
-          <w:szCs w:val="20"/>
-        </w:rPr>
-        <w:t xml:space="preserve">platforms such as Windows, </w:t>
-      </w:r>
-      <w:r>
-        <w:rPr>
-          <w:rFonts w:ascii="Verdana" w:hAnsi="Verdana" w:cstheme="majorHAnsi"/>
-          <w:sz w:val="20"/>
-          <w:szCs w:val="20"/>
-        </w:rPr>
-        <w:t xml:space="preserve">macOS, </w:t>
-      </w:r>
-      <w:r>
-        <w:rPr>
-          <w:rFonts w:ascii="Verdana" w:hAnsi="Verdana"/>
-          <w:sz w:val="20"/>
-          <w:szCs w:val="20"/>
-        </w:rPr>
-        <w:t>iOS and Android</w:t>
-      </w:r>
-      <w:r>
-        <w:rPr>
-          <w:rFonts w:ascii="Verdana" w:hAnsi="Verdana" w:cstheme="majorHAnsi"/>
-          <w:sz w:val="20"/>
-          <w:szCs w:val="20"/>
-        </w:rPr>
-        <w:t xml:space="preserve">. </w:t>
-      </w:r>
-      <w:r>
-        <w:rPr>
-          <w:rFonts w:ascii="Verdana" w:hAnsi="Verdana" w:cstheme="majorHAnsi"/>
-          <w:sz w:val="20"/>
-          <w:szCs w:val="20"/>
-        </w:rPr>
-        <w:t xml:space="preserve">This web-based tool </w:t>
-      </w:r>
-      <w:r>
-        <w:rPr>
-          <w:rFonts w:ascii="Verdana" w:hAnsi="Verdana" w:cstheme="majorHAnsi"/>
-          <w:sz w:val="20"/>
-          <w:szCs w:val="20"/>
-        </w:rPr>
-        <w:t>provides a direct method</w:t>
-      </w:r>
-      <w:r>
-        <w:rPr>
-          <w:rFonts w:ascii="Verdana" w:hAnsi="Verdana" w:cstheme="majorHAnsi"/>
-          <w:sz w:val="20"/>
-          <w:szCs w:val="20"/>
-        </w:rPr>
-        <w:t xml:space="preserve"> for storing and providing access to individual personnel records, and for all processes </w:t>
-      </w:r>
-      <w:r>
-        <w:rPr>
-          <w:rFonts w:ascii="Verdana" w:hAnsi="Verdana" w:cstheme="majorHAnsi"/>
-          <w:sz w:val="20"/>
-          <w:szCs w:val="20"/>
-        </w:rPr>
-        <w:t>required for</w:t>
-      </w:r>
-      <w:r>
-        <w:rPr>
-          <w:rFonts w:ascii="Verdana" w:hAnsi="Verdana" w:cstheme="majorHAnsi"/>
-          <w:sz w:val="20"/>
-          <w:szCs w:val="20"/>
-        </w:rPr>
-        <w:t xml:space="preserve"> HR track</w:t>
-      </w:r>
-      <w:r>
-        <w:rPr>
-          <w:rFonts w:ascii="Verdana" w:hAnsi="Verdana" w:cstheme="majorHAnsi"/>
-          <w:sz w:val="20"/>
-          <w:szCs w:val="20"/>
-        </w:rPr>
-        <w:t>ing</w:t>
-      </w:r>
-      <w:r>
-        <w:rPr>
-          <w:rFonts w:ascii="Verdana" w:hAnsi="Verdana" w:cstheme="majorHAnsi"/>
-          <w:sz w:val="20"/>
-          <w:szCs w:val="20"/>
-        </w:rPr>
-        <w:t xml:space="preserve"> and </w:t>
-      </w:r>
-      <w:r>
-        <w:rPr>
-          <w:rFonts w:ascii="Verdana" w:hAnsi="Verdana" w:cstheme="majorHAnsi"/>
-          <w:sz w:val="20"/>
-          <w:szCs w:val="20"/>
-        </w:rPr>
-        <w:t>data aggregation requirements</w:t>
-      </w:r>
-      <w:r>
-        <w:rPr>
-          <w:rFonts w:ascii="Verdana" w:hAnsi="Verdana" w:cstheme="majorHAnsi"/>
-          <w:sz w:val="20"/>
-          <w:szCs w:val="20"/>
-        </w:rPr>
-        <w:t>.</w:t>
-      </w:r>
-      <w:r>
-        <w:rPr>
-          <w:rFonts w:ascii="Verdana" w:hAnsi="Verdana" w:cstheme="majorHAnsi"/>
-          <w:sz w:val="20"/>
-          <w:szCs w:val="20"/>
-        </w:rPr>
-        <w:t xml:space="preserve"> The HR </w:t>
-      </w:r>
-      <w:r>
-        <w:rPr>
-          <w:rFonts w:ascii="Verdana" w:hAnsi="Verdana" w:cstheme="majorHAnsi"/>
-          <w:sz w:val="20"/>
-          <w:szCs w:val="20"/>
-        </w:rPr>
-        <w:t>system</w:t>
-      </w:r>
-      <w:r>
-        <w:rPr>
-          <w:rFonts w:ascii="Verdana" w:hAnsi="Verdana" w:cstheme="majorHAnsi"/>
-          <w:sz w:val="20"/>
-          <w:szCs w:val="20"/>
-        </w:rPr>
-        <w:t xml:space="preserve"> will be implemented using AWS </w:t>
-      </w:r>
-      <w:r>
-        <w:rPr>
-          <w:rFonts w:ascii="Verdana" w:hAnsi="Verdana"/>
-          <w:sz w:val="20"/>
-          <w:szCs w:val="20"/>
-        </w:rPr>
-        <w:t>Elastic Compute Cloud (EC2) and Amazon’s Relational Database Service (RDS)</w:t>
-      </w:r>
-      <w:r>
-        <w:rPr>
-          <w:rFonts w:ascii="Verdana" w:hAnsi="Verdana"/>
-          <w:sz w:val="20"/>
-          <w:szCs w:val="20"/>
-        </w:rPr>
-        <w:t xml:space="preserve"> in order to allow for universal </w:t>
-      </w:r>
-      <w:proofErr w:type="spellStart"/>
-      <w:r>
-        <w:rPr>
-          <w:rFonts w:ascii="Verdana" w:hAnsi="Verdana"/>
-          <w:sz w:val="20"/>
-          <w:szCs w:val="20"/>
-        </w:rPr>
-        <w:t>deployability</w:t>
-      </w:r>
-      <w:proofErr w:type="spellEnd"/>
-      <w:r>
-        <w:rPr>
-          <w:rFonts w:ascii="Verdana" w:hAnsi="Verdana"/>
-          <w:sz w:val="20"/>
-          <w:szCs w:val="20"/>
-        </w:rPr>
-        <w:t xml:space="preserve"> and access</w:t>
-      </w:r>
-      <w:r>
-        <w:rPr>
-          <w:rFonts w:ascii="Verdana" w:hAnsi="Verdana" w:cstheme="majorHAnsi"/>
-          <w:sz w:val="20"/>
-          <w:szCs w:val="20"/>
-        </w:rPr>
-        <w:t>.</w:t>
-      </w:r>
-    </w:p>
-    <w:p>
-      <w:pPr>
-        <w:pStyle w:val="Heading2"/>
-        <w:rPr>
-          <w:rFonts w:ascii="Verdana" w:hAnsi="Verdana" w:cs="Calibri"/>
-          <w:sz w:val="20"/>
-          <w:szCs w:val="20"/>
-        </w:rPr>
-      </w:pPr>
-      <w:bookmarkStart w:id="25" w:name="_Toc26790778"/>
-      <w:r>
-        <w:rPr>
-          <w:rFonts w:ascii="Verdana" w:hAnsi="Verdana" w:cs="Calibri"/>
-          <w:sz w:val="20"/>
-          <w:szCs w:val="20"/>
-        </w:rPr>
-        <w:t>Scope</w:t>
-      </w:r>
-      <w:bookmarkEnd w:id="25"/>
-    </w:p>
-    <w:p>
-      <w:pPr>
-        <w:jc w:val="both"/>
-        <w:rPr>
-          <w:rFonts w:ascii="Verdana" w:hAnsi="Verdana" w:cstheme="majorHAnsi"/>
-          <w:sz w:val="20"/>
-          <w:szCs w:val="20"/>
-        </w:rPr>
-      </w:pPr>
-      <w:r>
-        <w:rPr>
-          <w:rFonts w:ascii="Verdana" w:hAnsi="Verdana"/>
-          <w:sz w:val="20"/>
-          <w:szCs w:val="20"/>
-        </w:rPr>
-        <w:t xml:space="preserve">Scope of this document and </w:t>
-      </w:r>
-      <w:r>
-        <w:rPr>
-          <w:rFonts w:ascii="Verdana" w:hAnsi="Verdana"/>
-          <w:sz w:val="20"/>
-          <w:szCs w:val="20"/>
-        </w:rPr>
-        <w:t>its</w:t>
-      </w:r>
-      <w:bookmarkStart w:id="26" w:name="_GoBack"/>
-      <w:bookmarkEnd w:id="26"/>
-      <w:r>
-        <w:rPr>
-          <w:rFonts w:ascii="Verdana" w:hAnsi="Verdana"/>
-          <w:sz w:val="20"/>
-          <w:szCs w:val="20"/>
-        </w:rPr>
-        <w:t xml:space="preserve"> contents.</w:t>
-      </w:r>
-    </w:p>
-    <w:p>
-      <w:pPr>
-        <w:pStyle w:val="Heading2"/>
-        <w:rPr>
-          <w:rFonts w:ascii="Verdana" w:hAnsi="Verdana" w:cs="Calibri"/>
-          <w:sz w:val="20"/>
-          <w:szCs w:val="20"/>
-        </w:rPr>
-      </w:pPr>
-      <w:bookmarkStart w:id="27" w:name="_Toc26790779"/>
-      <w:r>
-        <w:rPr>
-          <w:rFonts w:ascii="Verdana" w:hAnsi="Verdana" w:cs="Calibri"/>
-          <w:sz w:val="20"/>
-          <w:szCs w:val="20"/>
-        </w:rPr>
-        <w:t>Phases</w:t>
+        <w:t>Assumptions</w:t>
       </w:r>
       <w:bookmarkEnd w:id="27"/>
+      <w:bookmarkEnd w:id="28"/>
     </w:p>
     <w:p>
       <w:pPr>
@@ -4133,15 +4104,7 @@
           <w:sz w:val="20"/>
           <w:szCs w:val="20"/>
         </w:rPr>
-        <w:t>The</w:t>
-      </w:r>
-      <w:r>
-        <w:rPr>
-          <w:rFonts w:ascii="Verdana" w:hAnsi="Verdana"/>
-          <w:sz w:val="20"/>
-          <w:szCs w:val="20"/>
-        </w:rPr>
-        <w:t xml:space="preserve"> planned implementation of this project is broken down into three phases as follows:</w:t>
+        <w:t>The following assumptions are relevant to the design of the proposed system:</w:t>
       </w:r>
     </w:p>
     <w:p>
@@ -4149,7 +4112,7 @@
         <w:pStyle w:val="ListParagraph"/>
         <w:numPr>
           <w:ilvl w:val="0"/>
-          <w:numId w:val="9"/>
+          <w:numId w:val="7"/>
         </w:numPr>
         <w:tabs>
           <w:tab w:val="left" w:pos="1080"/>
@@ -4162,17 +4125,19 @@
         <w:textAlignment w:val="baseline"/>
         <w:rPr>
           <w:rFonts w:ascii="Verdana" w:hAnsi="Verdana"/>
-          <w:sz w:val="20"/>
-          <w:szCs w:val="20"/>
-        </w:rPr>
-      </w:pPr>
-      <w:r>
-        <w:rPr>
-          <w:rFonts w:ascii="Verdana" w:hAnsi="Verdana"/>
-          <w:sz w:val="20"/>
-          <w:szCs w:val="20"/>
-        </w:rPr>
-        <w:t>Phase 1 consists of the creation of the database structure for information storage and the generation of the UI panels.</w:t>
+          <w:color w:val="auto"/>
+          <w:sz w:val="20"/>
+          <w:szCs w:val="20"/>
+        </w:rPr>
+      </w:pPr>
+      <w:r>
+        <w:rPr>
+          <w:rFonts w:ascii="Verdana" w:hAnsi="Verdana"/>
+          <w:color w:val="auto"/>
+          <w:sz w:val="20"/>
+          <w:szCs w:val="20"/>
+        </w:rPr>
+        <w:t xml:space="preserve">The proposed new system will leverage the Uncommon Solutions HR architecture. </w:t>
       </w:r>
     </w:p>
     <w:p>
@@ -4180,7 +4145,7 @@
         <w:pStyle w:val="ListParagraph"/>
         <w:numPr>
           <w:ilvl w:val="0"/>
-          <w:numId w:val="9"/>
+          <w:numId w:val="7"/>
         </w:numPr>
         <w:tabs>
           <w:tab w:val="left" w:pos="1080"/>
@@ -4193,17 +4158,20 @@
         <w:textAlignment w:val="baseline"/>
         <w:rPr>
           <w:rFonts w:ascii="Verdana" w:hAnsi="Verdana"/>
-          <w:sz w:val="20"/>
-          <w:szCs w:val="20"/>
-        </w:rPr>
-      </w:pPr>
-      <w:r>
-        <w:rPr>
-          <w:rFonts w:ascii="Verdana" w:hAnsi="Verdana"/>
-          <w:sz w:val="20"/>
-          <w:szCs w:val="20"/>
-        </w:rPr>
-        <w:t>Phase 2 will consist of the functionality behind the login screen to include session management for the program. Additionally, user administration function to allow for management of user accounts will be implemented in this phase.</w:t>
+          <w:color w:val="auto"/>
+          <w:sz w:val="20"/>
+          <w:szCs w:val="20"/>
+        </w:rPr>
+      </w:pPr>
+      <w:r>
+        <w:rPr>
+          <w:rFonts w:ascii="Verdana" w:hAnsi="Verdana" w:cs="Arial"/>
+          <w:color w:val="auto"/>
+          <w:sz w:val="20"/>
+          <w:szCs w:val="20"/>
+          <w:shd w:val="clear" w:color="auto" w:fill="FFFFFF"/>
+        </w:rPr>
+        <w:t xml:space="preserve">The existing architecture and system design will be used including all existing components and sub-systems. </w:t>
       </w:r>
     </w:p>
     <w:p>
@@ -4211,7 +4179,7 @@
         <w:pStyle w:val="ListParagraph"/>
         <w:numPr>
           <w:ilvl w:val="0"/>
-          <w:numId w:val="9"/>
+          <w:numId w:val="7"/>
         </w:numPr>
         <w:tabs>
           <w:tab w:val="left" w:pos="1080"/>
@@ -4230,27 +4198,53 @@
       </w:pPr>
       <w:r>
         <w:rPr>
-          <w:rFonts w:ascii="Verdana" w:hAnsi="Verdana"/>
-          <w:sz w:val="20"/>
-          <w:szCs w:val="20"/>
-        </w:rPr>
-        <w:t xml:space="preserve">Phase 3 will consist of the data management functionality associated with this </w:t>
-      </w:r>
-      <w:r>
-        <w:rPr>
-          <w:rFonts w:ascii="Verdana" w:hAnsi="Verdana"/>
-          <w:sz w:val="20"/>
-          <w:szCs w:val="20"/>
-        </w:rPr>
-        <w:t xml:space="preserve">HR management system for the entry, modification, and management of </w:t>
-      </w:r>
-      <w:r>
-        <w:rPr>
-          <w:rFonts w:ascii="Verdana" w:hAnsi="Verdana"/>
-          <w:sz w:val="20"/>
-          <w:szCs w:val="20"/>
-        </w:rPr>
-        <w:t>the personnel information for the company.</w:t>
+          <w:rFonts w:ascii="Verdana" w:hAnsi="Verdana" w:cs="Arial"/>
+          <w:color w:val="auto"/>
+          <w:sz w:val="20"/>
+          <w:szCs w:val="20"/>
+          <w:shd w:val="clear" w:color="auto" w:fill="FFFFFF"/>
+        </w:rPr>
+        <w:t>It is assumed that additional functionalit</w:t>
+      </w:r>
+      <w:r>
+        <w:rPr>
+          <w:rFonts w:ascii="Verdana" w:hAnsi="Verdana" w:cs="Arial"/>
+          <w:color w:val="auto"/>
+          <w:sz w:val="20"/>
+          <w:szCs w:val="20"/>
+          <w:shd w:val="clear" w:color="auto" w:fill="FFFFFF"/>
+        </w:rPr>
+        <w:t xml:space="preserve">y </w:t>
+      </w:r>
+      <w:r>
+        <w:rPr>
+          <w:rFonts w:ascii="Verdana" w:hAnsi="Verdana" w:cs="Arial"/>
+          <w:color w:val="auto"/>
+          <w:sz w:val="20"/>
+          <w:szCs w:val="20"/>
+          <w:shd w:val="clear" w:color="auto" w:fill="FFFFFF"/>
+        </w:rPr>
+        <w:t>will be added to the proposed solution</w:t>
+      </w:r>
+      <w:r>
+        <w:rPr>
+          <w:rFonts w:ascii="Verdana" w:hAnsi="Verdana" w:cs="Arial"/>
+          <w:color w:val="auto"/>
+          <w:sz w:val="20"/>
+          <w:szCs w:val="20"/>
+          <w:shd w:val="clear" w:color="auto" w:fill="FFFFFF"/>
+        </w:rPr>
+        <w:t xml:space="preserve"> as required during development and testing</w:t>
+      </w:r>
+      <w:r>
+        <w:rPr>
+          <w:rFonts w:ascii="Verdana" w:hAnsi="Verdana" w:cs="Arial"/>
+          <w:color w:val="222222"/>
+          <w:sz w:val="20"/>
+          <w:szCs w:val="20"/>
+          <w:shd w:val="clear" w:color="auto" w:fill="FFFFFF"/>
+        </w:rPr>
+        <w:t>.</w:t>
       </w:r>
     </w:p>
     <w:p>
@@ -4262,19 +4256,24 @@
           <w:szCs w:val="20"/>
         </w:rPr>
       </w:pPr>
-      <w:bookmarkStart w:id="28" w:name="_Toc26790780"/>
+      <w:bookmarkStart w:id="29" w:name="_Toc24810572"/>
       <w:r>
         <w:rPr>
           <w:rFonts w:ascii="Verdana" w:hAnsi="Verdana" w:cs="Calibri"/>
           <w:sz w:val="20"/>
           <w:szCs w:val="20"/>
         </w:rPr>
-        <w:t>Schedule</w:t>
-      </w:r>
-      <w:bookmarkEnd w:id="28"/>
-    </w:p>
-    <w:p>
-      <w:pPr>
+        <w:t>Constraints</w:t>
+      </w:r>
+      <w:bookmarkEnd w:id="29"/>
+    </w:p>
+    <w:p>
+      <w:pPr>
+        <w:pStyle w:val="ListParagraph"/>
+        <w:numPr>
+          <w:ilvl w:val="0"/>
+          <w:numId w:val="7"/>
+        </w:numPr>
         <w:tabs>
           <w:tab w:val="left" w:pos="1080"/>
         </w:tabs>
@@ -4286,6 +4285,7 @@
         <w:textAlignment w:val="baseline"/>
         <w:rPr>
           <w:rFonts w:ascii="Verdana" w:hAnsi="Verdana"/>
+          <w:color w:val="auto"/>
           <w:sz w:val="20"/>
           <w:szCs w:val="20"/>
         </w:rPr>
@@ -4293,66 +4293,106 @@
       <w:r>
         <w:rPr>
           <w:rFonts w:ascii="Verdana" w:hAnsi="Verdana" w:cs="Arial"/>
+          <w:color w:val="auto"/>
           <w:sz w:val="20"/>
           <w:szCs w:val="20"/>
           <w:shd w:val="clear" w:color="auto" w:fill="FFFFFF"/>
         </w:rPr>
-        <w:t xml:space="preserve">The </w:t>
+        <w:t xml:space="preserve">There </w:t>
       </w:r>
       <w:r>
         <w:rPr>
           <w:rFonts w:ascii="Verdana" w:hAnsi="Verdana" w:cs="Arial"/>
+          <w:color w:val="auto"/>
           <w:sz w:val="20"/>
           <w:szCs w:val="20"/>
           <w:shd w:val="clear" w:color="auto" w:fill="FFFFFF"/>
         </w:rPr>
-        <w:t>phased development schedule is a three-week process running from 18 November 2019 to 8 December 2019. There is an additional one-week flex time to allow for any schedule overruns and to allow for additional functionality to be added if time allows. This flex week runs from 9-15 December 2019.</w:t>
-      </w:r>
-    </w:p>
-    <w:p>
-      <w:pPr>
-        <w:pStyle w:val="Heading2"/>
-        <w:rPr>
-          <w:rFonts w:ascii="Verdana" w:hAnsi="Verdana"/>
-          <w:sz w:val="20"/>
-          <w:szCs w:val="20"/>
-        </w:rPr>
-      </w:pPr>
-      <w:bookmarkStart w:id="29" w:name="m_-1339020493248194616__bookmark21"/>
-      <w:bookmarkStart w:id="30" w:name="m_-1339020493248194616__bookmark22"/>
-      <w:bookmarkStart w:id="31" w:name="_Toc264970900"/>
-      <w:bookmarkStart w:id="32" w:name="_Toc26790781"/>
-      <w:bookmarkEnd w:id="29"/>
-      <w:bookmarkEnd w:id="30"/>
-      <w:r>
-        <w:rPr>
-          <w:rFonts w:ascii="Verdana" w:hAnsi="Verdana"/>
-          <w:sz w:val="20"/>
-          <w:szCs w:val="20"/>
-        </w:rPr>
-        <w:t>Design Considerations</w:t>
-      </w:r>
-      <w:bookmarkEnd w:id="32"/>
-    </w:p>
-    <w:p>
-      <w:pPr>
-        <w:shd w:val="clear" w:color="auto" w:fill="FFFFFF"/>
-        <w:spacing w:before="90"/>
-        <w:ind w:right="-90"/>
+        <w:t>are</w:t>
+      </w:r>
+      <w:r>
+        <w:rPr>
+          <w:rFonts w:ascii="Verdana" w:hAnsi="Verdana" w:cs="Arial"/>
+          <w:color w:val="auto"/>
+          <w:sz w:val="20"/>
+          <w:szCs w:val="20"/>
+          <w:shd w:val="clear" w:color="auto" w:fill="FFFFFF"/>
+        </w:rPr>
+        <w:t xml:space="preserve"> no hardware</w:t>
+      </w:r>
+      <w:r>
+        <w:rPr>
+          <w:rFonts w:ascii="Verdana" w:hAnsi="Verdana" w:cs="Arial"/>
+          <w:color w:val="auto"/>
+          <w:sz w:val="20"/>
+          <w:szCs w:val="20"/>
+          <w:shd w:val="clear" w:color="auto" w:fill="FFFFFF"/>
+        </w:rPr>
+        <w:t xml:space="preserve"> or</w:t>
+      </w:r>
+      <w:r>
+        <w:rPr>
+          <w:rFonts w:ascii="Verdana" w:hAnsi="Verdana" w:cs="Arial"/>
+          <w:color w:val="auto"/>
+          <w:sz w:val="20"/>
+          <w:szCs w:val="20"/>
+          <w:shd w:val="clear" w:color="auto" w:fill="FFFFFF"/>
+        </w:rPr>
+        <w:t xml:space="preserve"> software technical constraints identified with this project.</w:t>
+      </w:r>
+    </w:p>
+    <w:p>
+      <w:pPr>
+        <w:pStyle w:val="ListParagraph"/>
+        <w:numPr>
+          <w:ilvl w:val="0"/>
+          <w:numId w:val="7"/>
+        </w:numPr>
+        <w:tabs>
+          <w:tab w:val="left" w:pos="1080"/>
+        </w:tabs>
+        <w:overflowPunct w:val="0"/>
+        <w:autoSpaceDE w:val="0"/>
+        <w:autoSpaceDN w:val="0"/>
+        <w:adjustRightInd w:val="0"/>
         <w:jc w:val="both"/>
+        <w:textAlignment w:val="baseline"/>
+        <w:rPr>
+          <w:rFonts w:ascii="Verdana" w:hAnsi="Verdana"/>
+          <w:color w:val="auto"/>
+          <w:sz w:val="20"/>
+          <w:szCs w:val="20"/>
+        </w:rPr>
+      </w:pPr>
+      <w:r>
         <w:rPr>
           <w:rFonts w:ascii="Verdana" w:hAnsi="Verdana" w:cs="Arial"/>
-          <w:sz w:val="20"/>
-          <w:szCs w:val="20"/>
-        </w:rPr>
-      </w:pPr>
+          <w:color w:val="auto"/>
+          <w:sz w:val="20"/>
+          <w:szCs w:val="20"/>
+          <w:shd w:val="clear" w:color="auto" w:fill="FFFFFF"/>
+        </w:rPr>
+        <w:t>System interoperability may be a constraint since the design will leverage free tier AWS EC2 instance</w:t>
+      </w:r>
       <w:r>
         <w:rPr>
           <w:rFonts w:ascii="Verdana" w:hAnsi="Verdana" w:cs="Arial"/>
-          <w:sz w:val="20"/>
-          <w:szCs w:val="20"/>
-        </w:rPr>
-        <w:t>The design for this program is as described in the Uncommon Solutions HR Management System Design Document. Any design variations will be validated by all members of the development team and incorporated into all design documentation to ensure that the entire development process is captured in documentation.</w:t>
+          <w:color w:val="auto"/>
+          <w:sz w:val="20"/>
+          <w:szCs w:val="20"/>
+          <w:shd w:val="clear" w:color="auto" w:fill="FFFFFF"/>
+        </w:rPr>
+        <w:t xml:space="preserve"> and RDS with the potential to expand to paid utilization at a larger-scale fielding</w:t>
+      </w:r>
+      <w:r>
+        <w:rPr>
+          <w:rFonts w:ascii="Verdana" w:hAnsi="Verdana" w:cs="Arial"/>
+          <w:color w:val="auto"/>
+          <w:sz w:val="20"/>
+          <w:szCs w:val="20"/>
+          <w:shd w:val="clear" w:color="auto" w:fill="FFFFFF"/>
+        </w:rPr>
+        <w:t>.</w:t>
       </w:r>
     </w:p>
     <w:p>
@@ -4394,7 +4434,7 @@
           <w:szCs w:val="20"/>
         </w:rPr>
         <w:lastRenderedPageBreak/>
-        <w:t>&lt;Main Content&gt;</w:t>
+        <w:t>Software Requirements</w:t>
       </w:r>
     </w:p>
     <w:p>
@@ -4412,7 +4452,7 @@
           <w:sz w:val="20"/>
           <w:szCs w:val="20"/>
         </w:rPr>
-        <w:t>&lt;Section 1&gt;</w:t>
+        <w:t>Requirements Overview</w:t>
       </w:r>
     </w:p>
     <w:p>
@@ -4433,6 +4473,8 @@
         </w:rPr>
         <w:t>The contents of the first section.</w:t>
       </w:r>
+      <w:bookmarkStart w:id="30" w:name="_GoBack"/>
+      <w:bookmarkEnd w:id="30"/>
     </w:p>
     <w:p>
       <w:pPr>
@@ -4449,7 +4491,7 @@
           <w:sz w:val="20"/>
           <w:szCs w:val="20"/>
         </w:rPr>
-        <w:t>&lt;Section 2&gt;</w:t>
+        <w:t>Product Features</w:t>
       </w:r>
     </w:p>
     <w:p>
@@ -4486,7 +4528,7 @@
           <w:sz w:val="20"/>
           <w:szCs w:val="20"/>
         </w:rPr>
-        <w:t>&lt;Section 3&gt;</w:t>
+        <w:t>User Classes and Characteristics</w:t>
       </w:r>
     </w:p>
     <w:p>
@@ -4501,6 +4543,150 @@
           <w:szCs w:val="20"/>
         </w:rPr>
         <w:t>The contents of the third section, and so on.</w:t>
+      </w:r>
+    </w:p>
+    <w:p>
+      <w:pPr>
+        <w:pStyle w:val="Heading2"/>
+        <w:rPr>
+          <w:rFonts w:ascii="Verdana" w:hAnsi="Verdana" w:cs="Calibri"/>
+          <w:sz w:val="20"/>
+          <w:szCs w:val="20"/>
+        </w:rPr>
+      </w:pPr>
+      <w:r>
+        <w:rPr>
+          <w:rFonts w:ascii="Verdana" w:hAnsi="Verdana" w:cs="Calibri"/>
+          <w:sz w:val="20"/>
+          <w:szCs w:val="20"/>
+        </w:rPr>
+        <w:t>Design and Implementation Constraints</w:t>
+      </w:r>
+    </w:p>
+    <w:p>
+      <w:pPr>
+        <w:spacing w:before="240" w:after="240"/>
+        <w:jc w:val="both"/>
+        <w:rPr>
+          <w:rFonts w:ascii="Verdana" w:hAnsi="Verdana"/>
+          <w:sz w:val="20"/>
+          <w:szCs w:val="20"/>
+        </w:rPr>
+      </w:pPr>
+      <w:r>
+        <w:rPr>
+          <w:rFonts w:ascii="Verdana" w:hAnsi="Verdana"/>
+          <w:sz w:val="20"/>
+          <w:szCs w:val="20"/>
+        </w:rPr>
+        <w:t>The contents of the first section.</w:t>
+      </w:r>
+    </w:p>
+    <w:p>
+      <w:pPr>
+        <w:pStyle w:val="Heading2"/>
+        <w:rPr>
+          <w:rFonts w:ascii="Verdana" w:hAnsi="Verdana" w:cs="Calibri"/>
+          <w:sz w:val="20"/>
+          <w:szCs w:val="20"/>
+        </w:rPr>
+      </w:pPr>
+      <w:r>
+        <w:rPr>
+          <w:rFonts w:ascii="Verdana" w:hAnsi="Verdana" w:cs="Calibri"/>
+          <w:sz w:val="20"/>
+          <w:szCs w:val="20"/>
+        </w:rPr>
+        <w:t>Assumptions and Dependencies</w:t>
+      </w:r>
+    </w:p>
+    <w:p>
+      <w:pPr>
+        <w:spacing w:before="240" w:after="240"/>
+        <w:jc w:val="both"/>
+        <w:rPr>
+          <w:rFonts w:ascii="Verdana" w:hAnsi="Verdana"/>
+          <w:sz w:val="20"/>
+          <w:szCs w:val="20"/>
+        </w:rPr>
+      </w:pPr>
+      <w:r>
+        <w:rPr>
+          <w:rFonts w:ascii="Verdana" w:hAnsi="Verdana"/>
+          <w:sz w:val="20"/>
+          <w:szCs w:val="20"/>
+        </w:rPr>
+        <w:t>The contents of the second section.</w:t>
+      </w:r>
+    </w:p>
+    <w:p>
+      <w:pPr>
+        <w:pStyle w:val="Heading2"/>
+        <w:rPr>
+          <w:rFonts w:ascii="Verdana" w:hAnsi="Verdana" w:cs="Calibri"/>
+          <w:sz w:val="20"/>
+          <w:szCs w:val="20"/>
+        </w:rPr>
+      </w:pPr>
+      <w:r>
+        <w:rPr>
+          <w:rFonts w:ascii="Verdana" w:hAnsi="Verdana" w:cs="Calibri"/>
+          <w:sz w:val="20"/>
+          <w:szCs w:val="20"/>
+        </w:rPr>
+        <w:t>User Interfaces</w:t>
+      </w:r>
+    </w:p>
+    <w:p>
+      <w:pPr>
+        <w:spacing w:before="240" w:after="240"/>
+        <w:jc w:val="both"/>
+        <w:rPr>
+          <w:rFonts w:ascii="Verdana" w:hAnsi="Verdana"/>
+          <w:sz w:val="20"/>
+          <w:szCs w:val="20"/>
+        </w:rPr>
+      </w:pPr>
+      <w:r>
+        <w:rPr>
+          <w:rFonts w:ascii="Verdana" w:hAnsi="Verdana"/>
+          <w:sz w:val="20"/>
+          <w:szCs w:val="20"/>
+        </w:rPr>
+        <w:t>The contents of the third section, and so on.</w:t>
+      </w:r>
+    </w:p>
+    <w:p>
+      <w:pPr>
+        <w:pStyle w:val="Heading2"/>
+        <w:rPr>
+          <w:rFonts w:ascii="Verdana" w:hAnsi="Verdana" w:cs="Calibri"/>
+          <w:sz w:val="20"/>
+          <w:szCs w:val="20"/>
+        </w:rPr>
+      </w:pPr>
+      <w:r>
+        <w:rPr>
+          <w:rFonts w:ascii="Verdana" w:hAnsi="Verdana" w:cs="Calibri"/>
+          <w:sz w:val="20"/>
+          <w:szCs w:val="20"/>
+        </w:rPr>
+        <w:t>Software Quality Attributes</w:t>
+      </w:r>
+    </w:p>
+    <w:p>
+      <w:pPr>
+        <w:spacing w:before="240" w:after="240"/>
+        <w:ind w:firstLine="576"/>
+        <w:jc w:val="both"/>
+      </w:pPr>
+      <w:r>
+        <w:rPr>
+          <w:rFonts w:ascii="Verdana" w:hAnsi="Verdana"/>
+          <w:sz w:val="20"/>
+          <w:szCs w:val="20"/>
+        </w:rPr>
+        <w:t>All software design will adhere to industry standards for modularity, programming structure, algorithm efficiency, object-oriented design and clear and understandable in-source documentation (commenting). Known security vulnerabilities will be protected against and the software will be built in such a way as to ensure that future optimizations, security fixes, and expansions will be able to be implemented without additional effort to understand existing source code.</w:t>
       </w:r>
     </w:p>
     <w:p>
@@ -4536,7 +4722,7 @@
         </w:rPr>
         <w:br w:type="page"/>
       </w:r>
-      <w:bookmarkStart w:id="33" w:name="_Toc210062136"/>
+      <w:bookmarkStart w:id="31" w:name="_Toc210062136"/>
     </w:p>
     <w:p>
       <w:pPr>
@@ -4547,7 +4733,7 @@
           <w:szCs w:val="20"/>
         </w:rPr>
       </w:pPr>
-      <w:bookmarkStart w:id="34" w:name="_Toc26790797"/>
+      <w:bookmarkStart w:id="32" w:name="_Toc26790797"/>
       <w:r>
         <w:rPr>
           <w:rFonts w:ascii="Verdana" w:hAnsi="Verdana" w:cs="Calibri"/>
@@ -4557,8 +4743,8 @@
         <w:lastRenderedPageBreak/>
         <w:t>APPROVALS</w:t>
       </w:r>
-      <w:bookmarkEnd w:id="33"/>
-      <w:bookmarkEnd w:id="34"/>
+      <w:bookmarkEnd w:id="31"/>
+      <w:bookmarkEnd w:id="32"/>
       <w:r>
         <w:rPr>
           <w:rFonts w:ascii="Verdana" w:hAnsi="Verdana" w:cs="Calibri"/>
@@ -4668,7 +4854,7 @@
           <w:szCs w:val="20"/>
         </w:rPr>
       </w:pPr>
-      <w:bookmarkStart w:id="35" w:name="_Toc177621375"/>
+      <w:bookmarkStart w:id="33" w:name="_Toc177621375"/>
       <w:r>
         <w:rPr>
           <w:rFonts w:ascii="Verdana" w:hAnsi="Verdana" w:cs="Arial"/>
@@ -4677,7 +4863,7 @@
         </w:rPr>
         <w:t>Sign-off Sheet</w:t>
       </w:r>
-      <w:bookmarkEnd w:id="35"/>
+      <w:bookmarkEnd w:id="33"/>
     </w:p>
     <w:p>
       <w:pPr>
@@ -5412,7 +5598,7 @@
         <w:t>Chase Thorpe</w:t>
       </w:r>
       <w:bookmarkEnd w:id="17"/>
-      <w:bookmarkEnd w:id="31"/>
+      <w:bookmarkEnd w:id="25"/>
     </w:p>
     <w:p>
       <w:pPr>
@@ -5421,63 +5607,6 @@
           <w:color w:val="000000"/>
         </w:rPr>
       </w:pPr>
-      <w:r>
-        <w:rPr>
-          <w:rFonts w:ascii="Calibri" w:hAnsi="Calibri" w:cs="Calibri"/>
-          <w:color w:val="000000"/>
-        </w:rPr>
-        <w:br w:type="page"/>
-      </w:r>
-    </w:p>
-    <w:p>
-      <w:pPr>
-        <w:jc w:val="center"/>
-        <w:rPr>
-          <w:rFonts w:ascii="Verdana" w:hAnsi="Verdana"/>
-          <w:b/>
-          <w:bCs/>
-          <w:sz w:val="20"/>
-          <w:szCs w:val="20"/>
-        </w:rPr>
-      </w:pPr>
-      <w:r>
-        <w:rPr>
-          <w:rFonts w:ascii="Verdana" w:hAnsi="Verdana"/>
-          <w:b/>
-          <w:bCs/>
-          <w:sz w:val="20"/>
-          <w:szCs w:val="20"/>
-        </w:rPr>
-        <w:lastRenderedPageBreak/>
-        <w:t>REFERENCES (if needed)</w:t>
-      </w:r>
-    </w:p>
-    <w:p>
-      <w:pPr>
-        <w:rPr>
-          <w:rFonts w:ascii="Verdana" w:hAnsi="Verdana"/>
-          <w:sz w:val="20"/>
-          <w:szCs w:val="20"/>
-        </w:rPr>
-      </w:pPr>
-    </w:p>
-    <w:p>
-      <w:pPr>
-        <w:ind w:left="720" w:hanging="720"/>
-        <w:rPr>
-          <w:rFonts w:ascii="Verdana" w:hAnsi="Verdana"/>
-          <w:sz w:val="20"/>
-          <w:szCs w:val="20"/>
-        </w:rPr>
-      </w:pPr>
-      <w:r>
-        <w:rPr>
-          <w:rFonts w:ascii="Verdana" w:hAnsi="Verdana"/>
-          <w:sz w:val="20"/>
-          <w:szCs w:val="20"/>
-        </w:rPr>
-        <w:t>Make sure to use APA format.</w:t>
-      </w:r>
     </w:p>
     <w:sectPr>
       <w:headerReference w:type="default" r:id="rId8"/>
@@ -5631,7 +5760,7 @@
         <w:sz w:val="16"/>
         <w:szCs w:val="16"/>
       </w:rPr>
-      <w:t>12/9/2019</w:t>
+      <w:t>12/14/2019</w:t>
     </w:r>
     <w:r>
       <w:rPr>
@@ -5740,7 +5869,7 @@
         <w:sz w:val="16"/>
         <w:szCs w:val="16"/>
       </w:rPr>
-      <w:t xml:space="preserve">                                                </w:t>
+      <w:t xml:space="preserve">                              </w:t>
     </w:r>
     <w:r>
       <w:rPr>
@@ -5750,7 +5879,7 @@
         <w:sz w:val="16"/>
         <w:szCs w:val="16"/>
       </w:rPr>
-      <w:t xml:space="preserve"> </w:t>
+      <w:t xml:space="preserve">    </w:t>
     </w:r>
     <w:r>
       <w:rPr>
@@ -5760,7 +5889,7 @@
         <w:sz w:val="16"/>
         <w:szCs w:val="16"/>
       </w:rPr>
-      <w:t xml:space="preserve">         </w:t>
+      <w:t xml:space="preserve">                  </w:t>
     </w:r>
     <w:r>
       <w:rPr>
@@ -5770,7 +5899,27 @@
         <w:sz w:val="16"/>
         <w:szCs w:val="16"/>
       </w:rPr>
-      <w:t>&lt;Document Title (spacing)&gt;</w:t>
+      <w:t xml:space="preserve"> </w:t>
+    </w:r>
+    <w:r>
+      <w:rPr>
+        <w:rFonts w:ascii="Tahoma" w:hAnsi="Tahoma" w:cs="Tahoma"/>
+        <w:b/>
+        <w:bCs/>
+        <w:sz w:val="16"/>
+        <w:szCs w:val="16"/>
+      </w:rPr>
+      <w:t xml:space="preserve">         </w:t>
+    </w:r>
+    <w:r>
+      <w:rPr>
+        <w:rFonts w:ascii="Tahoma" w:hAnsi="Tahoma" w:cs="Tahoma"/>
+        <w:b/>
+        <w:bCs/>
+        <w:sz w:val="16"/>
+        <w:szCs w:val="16"/>
+      </w:rPr>
+      <w:t>Requirements Specification</w:t>
     </w:r>
     <w:r>
       <w:rPr>
@@ -6810,7 +6959,15 @@
     <w:pPrDefault/>
   </w:docDefaults>
   <w:latentStyles w:defLockedState="0" w:defUIPriority="0" w:defSemiHidden="0" w:defUnhideWhenUsed="0" w:defQFormat="0" w:count="376">
-    <w:lsdException w:name="heading 4" w:semiHidden="1" w:unhideWhenUsed="1"/>
+    <w:lsdException w:name="heading 1" w:qFormat="1"/>
+    <w:lsdException w:name="heading 2" w:qFormat="1"/>
+    <w:lsdException w:name="heading 3" w:qFormat="1"/>
+    <w:lsdException w:name="heading 4" w:semiHidden="1" w:unhideWhenUsed="1" w:qFormat="1"/>
+    <w:lsdException w:name="heading 5" w:qFormat="1"/>
+    <w:lsdException w:name="heading 6" w:qFormat="1"/>
+    <w:lsdException w:name="heading 7" w:qFormat="1"/>
+    <w:lsdException w:name="heading 8" w:qFormat="1"/>
+    <w:lsdException w:name="heading 9" w:qFormat="1"/>
     <w:lsdException w:name="index 1" w:semiHidden="1" w:unhideWhenUsed="1"/>
     <w:lsdException w:name="index 2" w:semiHidden="1" w:unhideWhenUsed="1"/>
     <w:lsdException w:name="index 3" w:semiHidden="1" w:unhideWhenUsed="1"/>
@@ -6967,7 +7124,7 @@
     <w:lsdException w:name="Medium Shading 2 Accent 1"/>
     <w:lsdException w:name="Medium List 1 Accent 1"/>
     <w:lsdException w:name="Revision" w:semiHidden="1"/>
-    <w:lsdException w:name="List Paragraph" w:uiPriority="34" w:qFormat="1"/>
+    <w:lsdException w:name="List Paragraph" w:qFormat="1"/>
     <w:lsdException w:name="Medium List 2 Accent 1"/>
     <w:lsdException w:name="Medium Grid 1 Accent 1"/>
     <w:lsdException w:name="Medium Grid 2 Accent 1"/>
@@ -8218,7 +8375,6 @@
   <w:style w:type="paragraph" w:styleId="ListParagraph">
     <w:name w:val="List Paragraph"/>
     <w:basedOn w:val="Normal"/>
-    <w:uiPriority w:val="34"/>
     <w:qFormat/>
     <w:rsid w:val="00031784"/>
     <w:pPr>
@@ -8864,7 +9020,7 @@
 </file>
 
 <file path=customXml/itemProps1.xml><?xml version="1.0" encoding="utf-8"?>
-<ds:datastoreItem xmlns:ds="http://schemas.openxmlformats.org/officeDocument/2006/customXml" ds:itemID="{1053A816-7C5D-4BF4-AD9F-F073799990E7}">
+<ds:datastoreItem xmlns:ds="http://schemas.openxmlformats.org/officeDocument/2006/customXml" ds:itemID="{FD593FA6-630A-4A0A-BBDD-E0C8FC37561B}">
   <ds:schemaRefs>
     <ds:schemaRef ds:uri="http://schemas.openxmlformats.org/officeDocument/2006/bibliography"/>
   </ds:schemaRefs>

</xml_diff>